<commit_message>
Documentacion ST 17/08/2020 15:16 PM
</commit_message>
<xml_diff>
--- a/DOCUMENTACION/III.- DISEÑO/1.- RESTRICCIONES DEL SOFTWARE.docx
+++ b/DOCUMENTACION/III.- DISEÑO/1.- RESTRICCIONES DEL SOFTWARE.docx
@@ -24,7 +24,7 @@
         <w:rPr>
           <w:lang w:val="es-DO"/>
         </w:rPr>
-        <w:t>.1. RESTRINCCIONES DEL SOFTWARE</w:t>
+        <w:t>.1. RESTRICCIONES DEL SOFTWARE</w:t>
       </w:r>
     </w:p>
     <w:p>
@@ -104,7 +104,7 @@
           <w:rFonts w:hint="default"/>
           <w:lang w:val="en-US"/>
         </w:rPr>
-        <w:t>Se validaran las relaciones de las tablas para prohibir agregar codigos inexistentes</w:t>
+        <w:t>Se validaran las relaciones de las tablas para prohibir agregar códigos inexistentes</w:t>
       </w:r>
     </w:p>
     <w:p>
@@ -123,7 +123,7 @@
           <w:rFonts w:hint="default"/>
           <w:lang w:val="en-US"/>
         </w:rPr>
-        <w:t>Los codigos casi en su totalidad seran solamente valores numericos</w:t>
+        <w:t>Los códigos casi en su totalidad serán solamente valores numéricos</w:t>
       </w:r>
     </w:p>
     <w:p>
@@ -142,7 +142,7 @@
           <w:rFonts w:hint="default"/>
           <w:lang w:val="en-US"/>
         </w:rPr>
-        <w:t>No se permitira borrar ningun dato ya almacenado, solo se podria inactivar o cancelar.</w:t>
+        <w:t>No se permitirá borrar ningún dato ya almacenado, solo se podría inactivar o cancelar.</w:t>
       </w:r>
     </w:p>
     <w:p>
@@ -156,13 +156,77 @@
           <w:lang w:val="es-DO"/>
         </w:rPr>
       </w:pPr>
+      <w:r>
+        <w:rPr>
+          <w:lang w:val="es-DO"/>
+        </w:rPr>
+        <w:t xml:space="preserve"> Los datos presentados en las consultas no podrán ser modificados. </w:t>
+      </w:r>
+    </w:p>
+    <w:p>
+      <w:pPr>
+        <w:pStyle w:val="3"/>
+        <w:numPr>
+          <w:ilvl w:val="0"/>
+          <w:numId w:val="2"/>
+        </w:numPr>
+        <w:rPr>
+          <w:lang w:val="es-DO"/>
+        </w:rPr>
+      </w:pPr>
+      <w:r>
+        <w:rPr>
+          <w:rFonts w:hint="default"/>
+          <w:lang w:val="en-US"/>
+        </w:rPr>
+        <w:t>Los usuarios deben estar registrados si desean reemplazar productos de receta o agregar productos al carro de compras.</w:t>
+      </w:r>
+    </w:p>
+    <w:p>
+      <w:pPr>
+        <w:pStyle w:val="3"/>
+        <w:numPr>
+          <w:ilvl w:val="0"/>
+          <w:numId w:val="2"/>
+        </w:numPr>
+        <w:rPr>
+          <w:lang w:val="es-DO"/>
+        </w:rPr>
+      </w:pPr>
+      <w:r>
+        <w:rPr>
+          <w:rFonts w:hint="default"/>
+          <w:lang w:val="en-US"/>
+        </w:rPr>
+        <w:t>Cada receta y producto debe tener la foto para ser presentados al usuario</w:t>
+      </w:r>
+    </w:p>
+    <w:p>
+      <w:pPr>
+        <w:pStyle w:val="3"/>
+        <w:numPr>
+          <w:ilvl w:val="0"/>
+          <w:numId w:val="2"/>
+        </w:numPr>
+        <w:rPr>
+          <w:lang w:val="es-DO"/>
+        </w:rPr>
+      </w:pPr>
+      <w:r>
+        <w:rPr>
+          <w:rFonts w:hint="default"/>
+          <w:lang w:val="en-US"/>
+        </w:rPr>
+        <w:t>No puede existir mas de un usuario con el mismo e-</w:t>
+      </w:r>
       <w:bookmarkStart w:id="0" w:name="_GoBack"/>
       <w:bookmarkEnd w:id="0"/>
       <w:r>
         <w:rPr>
-          <w:lang w:val="es-DO"/>
-        </w:rPr>
-        <w:t xml:space="preserve"> Los datos presentados en las consultas no podrán ser modificados. </w:t>
+          <w:rFonts w:hint="default"/>
+          <w:lang w:val="en-US"/>
+        </w:rPr>
+        <w:t>mail registrado.</w:t>
       </w:r>
     </w:p>
     <w:sectPr>
@@ -398,6 +462,7 @@
         <w:rFonts w:asciiTheme="minorHAnsi" w:hAnsiTheme="minorHAnsi" w:eastAsiaTheme="minorHAnsi" w:cstheme="minorBidi"/>
       </w:rPr>
     </w:rPrDefault>
+    <w:pPrDefault/>
   </w:docDefaults>
   <w:latentStyles w:count="260" w:defQFormat="0" w:defUnhideWhenUsed="1" w:defSemiHidden="1" w:defUIPriority="99" w:defLockedState="0">
     <w:lsdException w:qFormat="1" w:unhideWhenUsed="0" w:uiPriority="0" w:semiHidden="0" w:name="Normal"/>

</xml_diff>